<commit_message>
Added All Files to GitHub
</commit_message>
<xml_diff>
--- a/V1/Technisch Ontwerp - Persistent Seas - Njan JRut - V1 - ICT college.docx
+++ b/V1/Technisch Ontwerp - Persistent Seas - Njan JRut - V1 - ICT college.docx
@@ -1338,498 +1338,6 @@
         <w:spacing w:after="160" w:line="259" w:lineRule="auto"/>
       </w:pPr>
       <w:r>
-        <w:rPr>
-          <w:noProof/>
-          <w:lang w:val="en-US"/>
-        </w:rPr>
-        <mc:AlternateContent>
-          <mc:Choice Requires="wps">
-            <w:drawing>
-              <wp:anchor distT="45720" distB="45720" distL="114300" distR="114300" simplePos="0" relativeHeight="251661312" behindDoc="0" locked="0" layoutInCell="1" allowOverlap="1" wp14:anchorId="5300FB5C" wp14:editId="67B7DDCD">
-                <wp:simplePos x="0" y="0"/>
-                <wp:positionH relativeFrom="column">
-                  <wp:posOffset>-762000</wp:posOffset>
-                </wp:positionH>
-                <wp:positionV relativeFrom="paragraph">
-                  <wp:posOffset>335703</wp:posOffset>
-                </wp:positionV>
-                <wp:extent cx="7552055" cy="3776134"/>
-                <wp:effectExtent l="0" t="0" r="10795" b="15240"/>
-                <wp:wrapNone/>
-                <wp:docPr id="1" name="Text Box 2"/>
-                <wp:cNvGraphicFramePr>
-                  <a:graphicFrameLocks xmlns:a="http://schemas.openxmlformats.org/drawingml/2006/main"/>
-                </wp:cNvGraphicFramePr>
-                <a:graphic xmlns:a="http://schemas.openxmlformats.org/drawingml/2006/main">
-                  <a:graphicData uri="http://schemas.microsoft.com/office/word/2010/wordprocessingShape">
-                    <wps:wsp>
-                      <wps:cNvSpPr txBox="1">
-                        <a:spLocks noChangeArrowheads="1"/>
-                      </wps:cNvSpPr>
-                      <wps:spPr bwMode="auto">
-                        <a:xfrm>
-                          <a:off x="0" y="0"/>
-                          <a:ext cx="7552055" cy="3776134"/>
-                        </a:xfrm>
-                        <a:prstGeom prst="rect">
-                          <a:avLst/>
-                        </a:prstGeom>
-                        <a:solidFill>
-                          <a:srgbClr val="FFFFFF"/>
-                        </a:solidFill>
-                        <a:ln w="9525">
-                          <a:solidFill>
-                            <a:srgbClr val="000000"/>
-                          </a:solidFill>
-                          <a:miter lim="800000"/>
-                          <a:headEnd/>
-                          <a:tailEnd/>
-                        </a:ln>
-                      </wps:spPr>
-                      <wps:txbx>
-                        <w:txbxContent>
-                          <w:p>
-                            <w:pPr>
-                              <w:rPr>
-                                <w:color w:val="FF0000"/>
-                              </w:rPr>
-                            </w:pPr>
-                            <w:r>
-                              <w:rPr>
-                                <w:color w:val="FF0000"/>
-                              </w:rPr>
-                              <w:t>Informatie voor de student:</w:t>
-                            </w:r>
-                          </w:p>
-                          <w:p>
-                            <w:pPr>
-                              <w:rPr>
-                                <w:color w:val="FF0000"/>
-                              </w:rPr>
-                            </w:pPr>
-                            <w:r>
-                              <w:rPr>
-                                <w:color w:val="FF0000"/>
-                              </w:rPr>
-                              <w:t>De rode tekst dient ter informatie. Verwijder deze rode tekst</w:t>
-                            </w:r>
-                            <w:r>
-                              <w:rPr>
-                                <w:color w:val="FF0000"/>
-                              </w:rPr>
-                              <w:t>, pas deze aan</w:t>
-                            </w:r>
-                            <w:r>
-                              <w:rPr>
-                                <w:color w:val="FF0000"/>
-                              </w:rPr>
-                              <w:t xml:space="preserve"> of vervang deze voor zwarte tekst. </w:t>
-                            </w:r>
-                          </w:p>
-                          <w:p>
-                            <w:pPr>
-                              <w:rPr>
-                                <w:color w:val="FF0000"/>
-                              </w:rPr>
-                            </w:pPr>
-                            <w:r>
-                              <w:rPr>
-                                <w:color w:val="FF0000"/>
-                              </w:rPr>
-                              <w:t>WEL DOEN</w:t>
-                            </w:r>
-                          </w:p>
-                          <w:p>
-                            <w:pPr>
-                              <w:pStyle w:val="ListParagraph"/>
-                              <w:numPr>
-                                <w:ilvl w:val="0"/>
-                                <w:numId w:val="3"/>
-                              </w:numPr>
-                              <w:rPr>
-                                <w:color w:val="FF0000"/>
-                              </w:rPr>
-                            </w:pPr>
-                            <w:r>
-                              <w:rPr>
-                                <w:color w:val="FF0000"/>
-                              </w:rPr>
-                              <w:t>Minimaal xx woorden, maximaal xx woorden; indien niet wordt voldaan aan deze eisen wordt het niet nagekeken tenzij er een duidelijke verklaring is voor afwijken. Indien er afgeweken moet worden aan de eisen dient dit eerst te zijn besproken en goedgekeurd zijn door de docent.</w:t>
-                            </w:r>
-                          </w:p>
-                          <w:p>
-                            <w:pPr>
-                              <w:pStyle w:val="ListParagraph"/>
-                              <w:numPr>
-                                <w:ilvl w:val="0"/>
-                                <w:numId w:val="3"/>
-                              </w:numPr>
-                              <w:rPr>
-                                <w:color w:val="FF0000"/>
-                              </w:rPr>
-                            </w:pPr>
-                            <w:r>
-                              <w:rPr>
-                                <w:color w:val="FF0000"/>
-                              </w:rPr>
-                              <w:t>Volgende hoofstuk op dezelfde pagina als voorgaande, tenzij er een totaal ander onderwerp besproken wordt</w:t>
-                            </w:r>
-                          </w:p>
-                          <w:p>
-                            <w:pPr>
-                              <w:pStyle w:val="ListParagraph"/>
-                              <w:numPr>
-                                <w:ilvl w:val="0"/>
-                                <w:numId w:val="3"/>
-                              </w:numPr>
-                              <w:rPr>
-                                <w:color w:val="FF0000"/>
-                              </w:rPr>
-                            </w:pPr>
-                            <w:r>
-                              <w:rPr>
-                                <w:color w:val="FF0000"/>
-                              </w:rPr>
-                              <w:t>Voor iedere stijl hetzelfde lettertype en grootte (gebruik de stijlen van MS Word)</w:t>
-                            </w:r>
-                          </w:p>
-                          <w:p>
-                            <w:pPr>
-                              <w:pStyle w:val="ListParagraph"/>
-                              <w:numPr>
-                                <w:ilvl w:val="0"/>
-                                <w:numId w:val="3"/>
-                              </w:numPr>
-                              <w:rPr>
-                                <w:color w:val="FF0000"/>
-                              </w:rPr>
-                            </w:pPr>
-                            <w:r>
-                              <w:rPr>
-                                <w:color w:val="FF0000"/>
-                              </w:rPr>
-                              <w:t>Maximaal drie lagen in hoofdstukindelingen; indien er meer scheiding in teksten nodig is moeten kopjes in een normaal, maar vet, lettertype worden gebruikt</w:t>
-                            </w:r>
-                          </w:p>
-                          <w:p>
-                            <w:pPr>
-                              <w:rPr>
-                                <w:color w:val="FF0000"/>
-                              </w:rPr>
-                            </w:pPr>
-                            <w:r>
-                              <w:rPr>
-                                <w:color w:val="FF0000"/>
-                              </w:rPr>
-                              <w:t>NIET DOEN</w:t>
-                            </w:r>
-                          </w:p>
-                          <w:p>
-                            <w:pPr>
-                              <w:pStyle w:val="ListParagraph"/>
-                              <w:numPr>
-                                <w:ilvl w:val="0"/>
-                                <w:numId w:val="2"/>
-                              </w:numPr>
-                              <w:rPr>
-                                <w:color w:val="FF0000"/>
-                              </w:rPr>
-                            </w:pPr>
-                            <w:r>
-                              <w:rPr>
-                                <w:color w:val="FF0000"/>
-                              </w:rPr>
-                              <w:t>Elk hoofdstuk op een nieuwe pagina</w:t>
-                            </w:r>
-                          </w:p>
-                          <w:p>
-                            <w:pPr>
-                              <w:pStyle w:val="ListParagraph"/>
-                              <w:numPr>
-                                <w:ilvl w:val="0"/>
-                                <w:numId w:val="2"/>
-                              </w:numPr>
-                              <w:rPr>
-                                <w:color w:val="FF0000"/>
-                              </w:rPr>
-                            </w:pPr>
-                            <w:r>
-                              <w:rPr>
-                                <w:color w:val="FF0000"/>
-                              </w:rPr>
-                              <w:t>Tekst typen om het aantal woorden te bereiken</w:t>
-                            </w:r>
-                          </w:p>
-                          <w:p>
-                            <w:pPr>
-                              <w:rPr>
-                                <w:color w:val="FF0000"/>
-                              </w:rPr>
-                            </w:pPr>
-                            <w:r>
-                              <w:rPr>
-                                <w:color w:val="FF0000"/>
-                              </w:rPr>
-                              <w:t>EN OOK..</w:t>
-                            </w:r>
-                          </w:p>
-                          <w:p>
-                            <w:pPr>
-                              <w:pStyle w:val="ListParagraph"/>
-                              <w:numPr>
-                                <w:ilvl w:val="0"/>
-                                <w:numId w:val="2"/>
-                              </w:numPr>
-                              <w:rPr>
-                                <w:color w:val="FF0000"/>
-                              </w:rPr>
-                            </w:pPr>
-                            <w:r>
-                              <w:rPr>
-                                <w:color w:val="FF0000"/>
-                              </w:rPr>
-                              <w:t>Evalueren van de geplande vs gebruikte tijd van de realisatie en implementatie</w:t>
-                            </w:r>
-                          </w:p>
-                          <w:p/>
-                        </w:txbxContent>
-                      </wps:txbx>
-                      <wps:bodyPr rot="0" vert="horz" wrap="square" lIns="91440" tIns="45720" rIns="91440" bIns="45720" anchor="t" anchorCtr="0">
-                        <a:noAutofit/>
-                      </wps:bodyPr>
-                    </wps:wsp>
-                  </a:graphicData>
-                </a:graphic>
-                <wp14:sizeRelH relativeFrom="margin">
-                  <wp14:pctWidth>0</wp14:pctWidth>
-                </wp14:sizeRelH>
-                <wp14:sizeRelV relativeFrom="margin">
-                  <wp14:pctHeight>0</wp14:pctHeight>
-                </wp14:sizeRelV>
-              </wp:anchor>
-            </w:drawing>
-          </mc:Choice>
-          <mc:Fallback>
-            <w:pict>
-              <v:shapetype w14:anchorId="5300FB5C" id="_x0000_t202" coordsize="21600,21600" o:spt="202" path="m,l,21600r21600,l21600,xe">
-                <v:stroke joinstyle="miter"/>
-                <v:path gradientshapeok="t" o:connecttype="rect"/>
-              </v:shapetype>
-              <v:shape id="Text Box 2" o:spid="_x0000_s1026" type="#_x0000_t202" style="position:absolute;margin-left:-60pt;margin-top:26.45pt;width:594.65pt;height:297.35pt;z-index:251661312;visibility:visible;mso-wrap-style:square;mso-width-percent:0;mso-height-percent:0;mso-wrap-distance-left:9pt;mso-wrap-distance-top:3.6pt;mso-wrap-distance-right:9pt;mso-wrap-distance-bottom:3.6pt;mso-position-horizontal:absolute;mso-position-horizontal-relative:text;mso-position-vertical:absolute;mso-position-vertical-relative:text;mso-width-percent:0;mso-height-percent:0;mso-width-relative:margin;mso-height-relative:margin;v-text-anchor:top" o:gfxdata="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">
-                <v:textbox>
-                  <w:txbxContent>
-                    <w:p>
-                      <w:pPr>
-                        <w:rPr>
-                          <w:color w:val="FF0000"/>
-                        </w:rPr>
-                      </w:pPr>
-                      <w:r>
-                        <w:rPr>
-                          <w:color w:val="FF0000"/>
-                        </w:rPr>
-                        <w:t>Informatie voor de student:</w:t>
-                      </w:r>
-                    </w:p>
-                    <w:p>
-                      <w:pPr>
-                        <w:rPr>
-                          <w:color w:val="FF0000"/>
-                        </w:rPr>
-                      </w:pPr>
-                      <w:r>
-                        <w:rPr>
-                          <w:color w:val="FF0000"/>
-                        </w:rPr>
-                        <w:t>De rode tekst dient ter informatie. Verwijder deze rode tekst</w:t>
-                      </w:r>
-                      <w:r>
-                        <w:rPr>
-                          <w:color w:val="FF0000"/>
-                        </w:rPr>
-                        <w:t>, pas deze aan</w:t>
-                      </w:r>
-                      <w:r>
-                        <w:rPr>
-                          <w:color w:val="FF0000"/>
-                        </w:rPr>
-                        <w:t xml:space="preserve"> of vervang deze voor zwarte tekst. </w:t>
-                      </w:r>
-                    </w:p>
-                    <w:p>
-                      <w:pPr>
-                        <w:rPr>
-                          <w:color w:val="FF0000"/>
-                        </w:rPr>
-                      </w:pPr>
-                      <w:r>
-                        <w:rPr>
-                          <w:color w:val="FF0000"/>
-                        </w:rPr>
-                        <w:t>WEL DOEN</w:t>
-                      </w:r>
-                    </w:p>
-                    <w:p>
-                      <w:pPr>
-                        <w:pStyle w:val="ListParagraph"/>
-                        <w:numPr>
-                          <w:ilvl w:val="0"/>
-                          <w:numId w:val="3"/>
-                        </w:numPr>
-                        <w:rPr>
-                          <w:color w:val="FF0000"/>
-                        </w:rPr>
-                      </w:pPr>
-                      <w:r>
-                        <w:rPr>
-                          <w:color w:val="FF0000"/>
-                        </w:rPr>
-                        <w:t>Minimaal xx woorden, maximaal xx woorden; indien niet wordt voldaan aan deze eisen wordt het niet nagekeken tenzij er een duidelijke verklaring is voor afwijken. Indien er afgeweken moet worden aan de eisen dient dit eerst te zijn besproken en goedgekeurd zijn door de docent.</w:t>
-                      </w:r>
-                    </w:p>
-                    <w:p>
-                      <w:pPr>
-                        <w:pStyle w:val="ListParagraph"/>
-                        <w:numPr>
-                          <w:ilvl w:val="0"/>
-                          <w:numId w:val="3"/>
-                        </w:numPr>
-                        <w:rPr>
-                          <w:color w:val="FF0000"/>
-                        </w:rPr>
-                      </w:pPr>
-                      <w:r>
-                        <w:rPr>
-                          <w:color w:val="FF0000"/>
-                        </w:rPr>
-                        <w:t>Volgende hoofstuk op dezelfde pagina als voorgaande, tenzij er een totaal ander onderwerp besproken wordt</w:t>
-                      </w:r>
-                    </w:p>
-                    <w:p>
-                      <w:pPr>
-                        <w:pStyle w:val="ListParagraph"/>
-                        <w:numPr>
-                          <w:ilvl w:val="0"/>
-                          <w:numId w:val="3"/>
-                        </w:numPr>
-                        <w:rPr>
-                          <w:color w:val="FF0000"/>
-                        </w:rPr>
-                      </w:pPr>
-                      <w:r>
-                        <w:rPr>
-                          <w:color w:val="FF0000"/>
-                        </w:rPr>
-                        <w:t>Voor iedere stijl hetzelfde lettertype en grootte (gebruik de stijlen van MS Word)</w:t>
-                      </w:r>
-                    </w:p>
-                    <w:p>
-                      <w:pPr>
-                        <w:pStyle w:val="ListParagraph"/>
-                        <w:numPr>
-                          <w:ilvl w:val="0"/>
-                          <w:numId w:val="3"/>
-                        </w:numPr>
-                        <w:rPr>
-                          <w:color w:val="FF0000"/>
-                        </w:rPr>
-                      </w:pPr>
-                      <w:r>
-                        <w:rPr>
-                          <w:color w:val="FF0000"/>
-                        </w:rPr>
-                        <w:t>Maximaal drie lagen in hoofdstukindelingen; indien er meer scheiding in teksten nodig is moeten kopjes in een normaal, maar vet, lettertype worden gebruikt</w:t>
-                      </w:r>
-                    </w:p>
-                    <w:p>
-                      <w:pPr>
-                        <w:rPr>
-                          <w:color w:val="FF0000"/>
-                        </w:rPr>
-                      </w:pPr>
-                      <w:r>
-                        <w:rPr>
-                          <w:color w:val="FF0000"/>
-                        </w:rPr>
-                        <w:t>NIET DOEN</w:t>
-                      </w:r>
-                    </w:p>
-                    <w:p>
-                      <w:pPr>
-                        <w:pStyle w:val="ListParagraph"/>
-                        <w:numPr>
-                          <w:ilvl w:val="0"/>
-                          <w:numId w:val="2"/>
-                        </w:numPr>
-                        <w:rPr>
-                          <w:color w:val="FF0000"/>
-                        </w:rPr>
-                      </w:pPr>
-                      <w:r>
-                        <w:rPr>
-                          <w:color w:val="FF0000"/>
-                        </w:rPr>
-                        <w:t>Elk hoofdstuk op een nieuwe pagina</w:t>
-                      </w:r>
-                    </w:p>
-                    <w:p>
-                      <w:pPr>
-                        <w:pStyle w:val="ListParagraph"/>
-                        <w:numPr>
-                          <w:ilvl w:val="0"/>
-                          <w:numId w:val="2"/>
-                        </w:numPr>
-                        <w:rPr>
-                          <w:color w:val="FF0000"/>
-                        </w:rPr>
-                      </w:pPr>
-                      <w:r>
-                        <w:rPr>
-                          <w:color w:val="FF0000"/>
-                        </w:rPr>
-                        <w:t>Tekst typen om het aantal woorden te bereiken</w:t>
-                      </w:r>
-                    </w:p>
-                    <w:p>
-                      <w:pPr>
-                        <w:rPr>
-                          <w:color w:val="FF0000"/>
-                        </w:rPr>
-                      </w:pPr>
-                      <w:r>
-                        <w:rPr>
-                          <w:color w:val="FF0000"/>
-                        </w:rPr>
-                        <w:t>EN OOK..</w:t>
-                      </w:r>
-                    </w:p>
-                    <w:p>
-                      <w:pPr>
-                        <w:pStyle w:val="ListParagraph"/>
-                        <w:numPr>
-                          <w:ilvl w:val="0"/>
-                          <w:numId w:val="2"/>
-                        </w:numPr>
-                        <w:rPr>
-                          <w:color w:val="FF0000"/>
-                        </w:rPr>
-                      </w:pPr>
-                      <w:r>
-                        <w:rPr>
-                          <w:color w:val="FF0000"/>
-                        </w:rPr>
-                        <w:t>Evalueren van de geplande vs gebruikte tijd van de realisatie en implementatie</w:t>
-                      </w:r>
-                    </w:p>
-                    <w:p/>
-                  </w:txbxContent>
-                </v:textbox>
-              </v:shape>
-            </w:pict>
-          </mc:Fallback>
-        </mc:AlternateContent>
-      </w:r>
-      <w:r>
         <w:br w:type="page"/>
       </w:r>
     </w:p>
@@ -1861,7 +1369,15 @@
         <w:t xml:space="preserve"> dit verslag uitleggen hoe alles in elkaar zit en werkt.</w:t>
       </w:r>
       <w:r>
-        <w:t xml:space="preserve"> Je hebt een doel, maar die is redelijk breed omdat je kan doen wat je wilt. </w:t>
+        <w:t xml:space="preserve"> Je hebt een doel, maar die is redelijk breed omdat je kan doen wat je </w:t>
+      </w:r>
+      <w:r>
+        <w:t>zelf wil</w:t>
+      </w:r>
+      <w:bookmarkStart w:id="1" w:name="_GoBack"/>
+      <w:bookmarkEnd w:id="1"/>
+      <w:r>
+        <w:t xml:space="preserve">. </w:t>
       </w:r>
     </w:p>
     <w:p>
@@ -1871,14 +1387,14 @@
           <w:lang w:val="nl-NL"/>
         </w:rPr>
       </w:pPr>
-      <w:bookmarkStart w:id="1" w:name="_Toc434054835"/>
+      <w:bookmarkStart w:id="2" w:name="_Toc434054835"/>
       <w:r>
         <w:rPr>
           <w:lang w:val="nl-NL"/>
         </w:rPr>
         <w:t>Eisen</w:t>
       </w:r>
-      <w:bookmarkEnd w:id="1"/>
+      <w:bookmarkEnd w:id="2"/>
     </w:p>
     <w:p>
       <w:r>
@@ -1898,14 +1414,14 @@
           <w:lang w:val="nl-NL"/>
         </w:rPr>
       </w:pPr>
-      <w:bookmarkStart w:id="2" w:name="_Toc434054836"/>
+      <w:bookmarkStart w:id="3" w:name="_Toc434054836"/>
       <w:r>
         <w:rPr>
           <w:lang w:val="nl-NL"/>
         </w:rPr>
         <w:t>Beslissingen</w:t>
       </w:r>
-      <w:bookmarkEnd w:id="2"/>
+      <w:bookmarkEnd w:id="3"/>
     </w:p>
     <w:p>
       <w:r>
@@ -1919,14 +1435,14 @@
           <w:lang w:val="nl-NL"/>
         </w:rPr>
       </w:pPr>
-      <w:bookmarkStart w:id="3" w:name="_Toc434054837"/>
+      <w:bookmarkStart w:id="4" w:name="_Toc434054837"/>
       <w:r>
         <w:rPr>
           <w:lang w:val="nl-NL"/>
         </w:rPr>
         <w:t>Afspraken</w:t>
       </w:r>
-      <w:bookmarkEnd w:id="3"/>
+      <w:bookmarkEnd w:id="4"/>
     </w:p>
     <w:p>
       <w:r>
@@ -1951,14 +1467,18 @@
     <w:p>
       <w:pPr>
         <w:pStyle w:val="Heading1"/>
-      </w:pPr>
-      <w:bookmarkStart w:id="4" w:name="_Toc434054838"/>
-      <w:proofErr w:type="spellStart"/>
-      <w:r>
+        <w:rPr>
+          <w:lang w:val="nl-NL"/>
+        </w:rPr>
+      </w:pPr>
+      <w:bookmarkStart w:id="5" w:name="_Toc434054838"/>
+      <w:r>
+        <w:rPr>
+          <w:lang w:val="nl-NL"/>
+        </w:rPr>
         <w:t>Grenzen</w:t>
       </w:r>
-      <w:bookmarkEnd w:id="4"/>
-      <w:proofErr w:type="spellEnd"/>
+      <w:bookmarkEnd w:id="5"/>
     </w:p>
     <w:p>
       <w:r>
@@ -1982,7 +1502,7 @@
       <w:r>
         <w:t>Grote servers met veel mensen ( c.a 25+/-  mensen focusen we op ) is te hoog gezocht, want als we zo’n eigen server willen moeten we veel scripts toevoegen aan networking wat te moeilijk is en dan moesten we natuurlijk ook een Server moeten hosten, en dat hebben we niet.</w:t>
       </w:r>
-      <w:bookmarkStart w:id="5" w:name="_Toc434054839"/>
+      <w:bookmarkStart w:id="6" w:name="_Toc434054839"/>
     </w:p>
     <w:p>
       <w:pPr>
@@ -1998,287 +1518,59 @@
         <w:lastRenderedPageBreak/>
         <w:t>Plan van Aanpak</w:t>
       </w:r>
-      <w:bookmarkEnd w:id="5"/>
-    </w:p>
-    <w:p>
-      <w:pPr>
-        <w:rPr>
-          <w:color w:val="FF0000"/>
-        </w:rPr>
-      </w:pPr>
-      <w:r>
-        <w:rPr>
-          <w:color w:val="FF0000"/>
-        </w:rPr>
-        <w:t xml:space="preserve">Beschrijf hier </w:t>
-      </w:r>
-      <w:r>
-        <w:rPr>
-          <w:color w:val="FF0000"/>
-        </w:rPr>
-        <w:t xml:space="preserve">een inleiding van </w:t>
-      </w:r>
-      <w:r>
-        <w:rPr>
-          <w:color w:val="FF0000"/>
-        </w:rPr>
-        <w:t>de stappen van de oplossing:</w:t>
-      </w:r>
-    </w:p>
-    <w:p>
-      <w:pPr>
-        <w:pStyle w:val="ListParagraph"/>
-        <w:numPr>
-          <w:ilvl w:val="0"/>
-          <w:numId w:val="10"/>
-        </w:numPr>
-        <w:rPr>
-          <w:color w:val="FF0000"/>
-        </w:rPr>
-      </w:pPr>
-      <w:r>
-        <w:rPr>
-          <w:color w:val="FF0000"/>
-        </w:rPr>
-        <w:t>Zorg ervoor dat de Showstoppers in beeld zijn.</w:t>
-      </w:r>
-    </w:p>
-    <w:p>
-      <w:pPr>
-        <w:pStyle w:val="ListParagraph"/>
-        <w:numPr>
-          <w:ilvl w:val="0"/>
-          <w:numId w:val="10"/>
-        </w:numPr>
-        <w:rPr>
-          <w:color w:val="FF0000"/>
-        </w:rPr>
-      </w:pPr>
-      <w:r>
-        <w:rPr>
-          <w:color w:val="FF0000"/>
-        </w:rPr>
-        <w:t>Zorg ervoor dat beschreven is dat er een haalbaarheidsonderzoek aan ten grondslag ligt, ofwel, zorg ervoor dat de zaken die de totale haalbaarheid in gevaar brengen EERST getest worden</w:t>
-      </w:r>
-    </w:p>
-    <w:p>
-      <w:pPr>
-        <w:pStyle w:val="Heading2"/>
-      </w:pPr>
-      <w:bookmarkStart w:id="6" w:name="_Toc434054840"/>
-      <w:r>
-        <w:t>Haalbaarheidsstappen</w:t>
-      </w:r>
       <w:bookmarkEnd w:id="6"/>
     </w:p>
     <w:p>
       <w:r>
-        <w:t xml:space="preserve">Eerst willen we dingen toevoegen zodat er iets te doen is in het spel, en een doel toevoegen, dus geld, huizen, spullen, of andere dingen die je kan kopen door geld te verzamelen. Ook een arduino controller toevoegen is belangrijk, en is iets wat er zeker inmoet. Daarna gaan we de minder belangrijke dingen toevoegen die de game alleen maar beter maken en het dus ook een echte game maakt. Helemaal op het einde, als we nog tijd overhebben kunnen we proberen om grotere servers te krijgen en overtestappen naar een andere networking framework zodat we naar een “MMO” kunnen gaan ( Dus rond de 100 mensen op een server) </w:t>
+        <w:t xml:space="preserve">Een paar Showstoppers zijn </w:t>
+      </w:r>
+      <w:r>
+        <w:t xml:space="preserve">als </w:t>
+      </w:r>
+      <w:r>
+        <w:t>mutiplayer en openworld</w:t>
+      </w:r>
+      <w:r>
+        <w:t xml:space="preserve"> ontabreekt, het is namelijk iets wat we zeker in het spel willen hebben. Als we dat missen ontbreekt het hoofddoel, dus eerst gaan we alles klein testen om te zien of het allemaal werkt en werkt zoals wij het gepland hadden. Als het niet helemaal werkt, passen we het aan of gebruiken we verschillende technieken zodat we het alsnog kunnen maken. </w:t>
       </w:r>
     </w:p>
     <w:p>
       <w:pPr>
-        <w:pStyle w:val="Heading1"/>
-      </w:pPr>
-      <w:bookmarkStart w:id="7" w:name="_Toc434054841"/>
-      <w:r>
-        <w:t xml:space="preserve">Over </w:t>
-      </w:r>
-      <w:proofErr w:type="spellStart"/>
-      <w:r>
-        <w:t>dit</w:t>
-      </w:r>
-      <w:proofErr w:type="spellEnd"/>
-      <w:r>
-        <w:t xml:space="preserve"> document</w:t>
+        <w:pStyle w:val="Heading2"/>
+      </w:pPr>
+      <w:bookmarkStart w:id="7" w:name="_Toc434054840"/>
+    </w:p>
+    <w:p>
+      <w:pPr>
+        <w:pStyle w:val="Heading2"/>
+      </w:pPr>
+      <w:r>
+        <w:t>Haalbaarheidsstappen</w:t>
       </w:r>
       <w:bookmarkEnd w:id="7"/>
     </w:p>
     <w:p>
-      <w:pPr>
-        <w:pStyle w:val="Heading2"/>
-      </w:pPr>
-      <w:bookmarkStart w:id="8" w:name="_Toc434054842"/>
-      <w:r>
-        <w:t>Afkortingen</w:t>
+      <w:r>
+        <w:t xml:space="preserve">Eerst willen we dingen toevoegen zodat er iets te doen is in het spel, en een doel toevoegen, dus geld, huizen, spullen, of andere dingen die je kan kopen door geld te verzamelen. Ook een arduino controller toevoegen is belangrijk, en is iets wat er zeker inmoet. Daarna gaan we de minder belangrijke dingen toevoegen die de game alleen maar beter maken en het dus ook een echte game maakt. Helemaal op het einde, als we nog tijd overhebben kunnen we proberen om grotere servers te krijgen en overtestappen naar een andere networking framework zodat we naar een “MMO” kunnen gaan ( Dus rond de 100 mensen op een server) </w:t>
+      </w:r>
+    </w:p>
+    <w:p>
+      <w:pPr>
+        <w:pStyle w:val="Heading1"/>
+      </w:pPr>
+      <w:bookmarkStart w:id="8" w:name="_Toc434054841"/>
+      <w:r>
+        <w:t>Over dit document</w:t>
       </w:r>
       <w:bookmarkEnd w:id="8"/>
     </w:p>
-    <w:tbl>
-      <w:tblPr>
-        <w:tblStyle w:val="TableGrid"/>
-        <w:tblW w:w="9493" w:type="dxa"/>
-        <w:tblLook w:val="04A0" w:firstRow="1" w:lastRow="0" w:firstColumn="1" w:lastColumn="0" w:noHBand="0" w:noVBand="1"/>
-      </w:tblPr>
-      <w:tblGrid>
-        <w:gridCol w:w="1272"/>
-        <w:gridCol w:w="8221"/>
-      </w:tblGrid>
-      <w:tr>
-        <w:trPr>
-          <w:trHeight w:val="239"/>
-        </w:trPr>
-        <w:tc>
-          <w:tcPr>
-            <w:tcW w:w="1272" w:type="dxa"/>
-            <w:shd w:val="clear" w:color="auto" w:fill="0070C0"/>
-          </w:tcPr>
-          <w:p>
-            <w:pPr>
-              <w:rPr>
-                <w:rFonts w:ascii="Verdana" w:hAnsi="Verdana"/>
-                <w:color w:val="FFFFFF" w:themeColor="background1"/>
-                <w:sz w:val="18"/>
-                <w:szCs w:val="18"/>
-              </w:rPr>
-            </w:pPr>
-            <w:r>
-              <w:rPr>
-                <w:rFonts w:ascii="Verdana" w:hAnsi="Verdana"/>
-                <w:color w:val="FFFFFF" w:themeColor="background1"/>
-                <w:sz w:val="18"/>
-                <w:szCs w:val="18"/>
-              </w:rPr>
-              <w:t>Afkorting</w:t>
-            </w:r>
-          </w:p>
-        </w:tc>
-        <w:tc>
-          <w:tcPr>
-            <w:tcW w:w="8221" w:type="dxa"/>
-            <w:shd w:val="clear" w:color="auto" w:fill="0070C0"/>
-          </w:tcPr>
-          <w:p>
-            <w:pPr>
-              <w:spacing w:line="240" w:lineRule="auto"/>
-              <w:rPr>
-                <w:rFonts w:ascii="Verdana" w:hAnsi="Verdana"/>
-                <w:color w:val="FFFFFF" w:themeColor="background1"/>
-                <w:sz w:val="18"/>
-                <w:szCs w:val="18"/>
-              </w:rPr>
-            </w:pPr>
-            <w:r>
-              <w:rPr>
-                <w:rFonts w:ascii="Verdana" w:hAnsi="Verdana"/>
-                <w:color w:val="FFFFFF" w:themeColor="background1"/>
-                <w:sz w:val="18"/>
-                <w:szCs w:val="18"/>
-              </w:rPr>
-              <w:t>Omschrijving</w:t>
-            </w:r>
-          </w:p>
-        </w:tc>
-      </w:tr>
-      <w:tr>
-        <w:tc>
-          <w:tcPr>
-            <w:tcW w:w="1272" w:type="dxa"/>
-          </w:tcPr>
-          <w:p>
-            <w:pPr>
-              <w:spacing w:line="240" w:lineRule="auto"/>
-              <w:rPr>
-                <w:rFonts w:ascii="Verdana" w:hAnsi="Verdana"/>
-                <w:sz w:val="18"/>
-                <w:szCs w:val="18"/>
-              </w:rPr>
-            </w:pPr>
-            <w:r>
-              <w:rPr>
-                <w:rFonts w:ascii="Verdana" w:hAnsi="Verdana"/>
-                <w:sz w:val="18"/>
-                <w:szCs w:val="18"/>
-              </w:rPr>
-              <w:t>JRut/Njan</w:t>
-            </w:r>
-          </w:p>
-        </w:tc>
-        <w:tc>
-          <w:tcPr>
-            <w:tcW w:w="8221" w:type="dxa"/>
-          </w:tcPr>
-          <w:p>
-            <w:pPr>
-              <w:spacing w:line="240" w:lineRule="auto"/>
-              <w:rPr>
-                <w:rFonts w:ascii="Verdana" w:hAnsi="Verdana"/>
-                <w:sz w:val="18"/>
-                <w:szCs w:val="18"/>
-              </w:rPr>
-            </w:pPr>
-            <w:r>
-              <w:rPr>
-                <w:rFonts w:ascii="Verdana" w:hAnsi="Verdana"/>
-                <w:sz w:val="18"/>
-                <w:szCs w:val="18"/>
-              </w:rPr>
-              <w:t>Jordy Rutjens / Nordin Jansen</w:t>
-            </w:r>
-          </w:p>
-        </w:tc>
-      </w:tr>
-      <w:tr>
-        <w:tc>
-          <w:tcPr>
-            <w:tcW w:w="1272" w:type="dxa"/>
-          </w:tcPr>
-          <w:p>
-            <w:pPr>
-              <w:spacing w:line="240" w:lineRule="auto"/>
-              <w:rPr>
-                <w:rFonts w:ascii="Verdana" w:hAnsi="Verdana"/>
-                <w:sz w:val="18"/>
-                <w:szCs w:val="18"/>
-              </w:rPr>
-            </w:pPr>
-            <w:r>
-              <w:rPr>
-                <w:rFonts w:ascii="Verdana" w:hAnsi="Verdana"/>
-                <w:sz w:val="18"/>
-                <w:szCs w:val="18"/>
-              </w:rPr>
-              <w:t>MMO</w:t>
-            </w:r>
-          </w:p>
-        </w:tc>
-        <w:tc>
-          <w:tcPr>
-            <w:tcW w:w="8221" w:type="dxa"/>
-          </w:tcPr>
-          <w:p>
-            <w:pPr>
-              <w:spacing w:line="240" w:lineRule="auto"/>
-              <w:rPr>
-                <w:rFonts w:ascii="Verdana" w:hAnsi="Verdana"/>
-                <w:sz w:val="18"/>
-                <w:szCs w:val="18"/>
-              </w:rPr>
-            </w:pPr>
-            <w:r>
-              <w:rPr>
-                <w:rFonts w:ascii="Verdana" w:hAnsi="Verdana"/>
-                <w:sz w:val="18"/>
-                <w:szCs w:val="18"/>
-              </w:rPr>
-              <w:t>Massive Multiplayer Online</w:t>
-            </w:r>
-          </w:p>
-        </w:tc>
-      </w:tr>
-    </w:tbl>
     <w:p>
       <w:pPr>
         <w:pStyle w:val="Heading2"/>
       </w:pPr>
-    </w:p>
-    <w:p>
-      <w:pPr>
-        <w:pStyle w:val="Heading2"/>
-      </w:pPr>
-      <w:bookmarkStart w:id="9" w:name="_Toc434054843"/>
-      <w:r>
-        <w:t>Referenties</w:t>
+      <w:bookmarkStart w:id="9" w:name="_Toc434054842"/>
+      <w:r>
+        <w:t>Afkortingen</w:t>
       </w:r>
       <w:bookmarkEnd w:id="9"/>
     </w:p>
@@ -2317,7 +1609,7 @@
                 <w:sz w:val="18"/>
                 <w:szCs w:val="18"/>
               </w:rPr>
-              <w:t>Referentie</w:t>
+              <w:t>Afkorting</w:t>
             </w:r>
           </w:p>
         </w:tc>
@@ -2362,6 +1654,14 @@
                 <w:szCs w:val="18"/>
               </w:rPr>
             </w:pPr>
+            <w:r>
+              <w:rPr>
+                <w:rFonts w:ascii="Verdana" w:hAnsi="Verdana"/>
+                <w:sz w:val="18"/>
+                <w:szCs w:val="18"/>
+              </w:rPr>
+              <w:t>JRut/Njan</w:t>
+            </w:r>
           </w:p>
         </w:tc>
         <w:tc>
@@ -2380,11 +1680,10 @@
             <w:r>
               <w:rPr>
                 <w:rFonts w:ascii="Verdana" w:hAnsi="Verdana"/>
-                <w:color w:val="FF0000"/>
                 <w:sz w:val="18"/>
                 <w:szCs w:val="18"/>
               </w:rPr>
-              <w:t>Voorbeelden: ‘bovenliggende’ documenten (ProjectPlan, Functioneel Ontwerp, etc.)</w:t>
+              <w:t>Jordy Rutjens / Nordin Jansen</w:t>
             </w:r>
           </w:p>
         </w:tc>
@@ -2403,6 +1702,14 @@
                 <w:szCs w:val="18"/>
               </w:rPr>
             </w:pPr>
+            <w:r>
+              <w:rPr>
+                <w:rFonts w:ascii="Verdana" w:hAnsi="Verdana"/>
+                <w:sz w:val="18"/>
+                <w:szCs w:val="18"/>
+              </w:rPr>
+              <w:t>MMO</w:t>
+            </w:r>
           </w:p>
         </w:tc>
         <w:tc>
@@ -2418,6 +1725,192 @@
                 <w:szCs w:val="18"/>
               </w:rPr>
             </w:pPr>
+            <w:r>
+              <w:rPr>
+                <w:rFonts w:ascii="Verdana" w:hAnsi="Verdana"/>
+                <w:sz w:val="18"/>
+                <w:szCs w:val="18"/>
+              </w:rPr>
+              <w:t>Massive Multiplayer Online</w:t>
+            </w:r>
+          </w:p>
+        </w:tc>
+      </w:tr>
+    </w:tbl>
+    <w:p>
+      <w:pPr>
+        <w:pStyle w:val="Heading2"/>
+      </w:pPr>
+    </w:p>
+    <w:p>
+      <w:pPr>
+        <w:pStyle w:val="Heading2"/>
+      </w:pPr>
+      <w:bookmarkStart w:id="10" w:name="_Toc434054843"/>
+      <w:r>
+        <w:t>Referenties</w:t>
+      </w:r>
+      <w:bookmarkEnd w:id="10"/>
+    </w:p>
+    <w:tbl>
+      <w:tblPr>
+        <w:tblStyle w:val="TableGrid"/>
+        <w:tblW w:w="9493" w:type="dxa"/>
+        <w:tblLook w:val="04A0" w:firstRow="1" w:lastRow="0" w:firstColumn="1" w:lastColumn="0" w:noHBand="0" w:noVBand="1"/>
+      </w:tblPr>
+      <w:tblGrid>
+        <w:gridCol w:w="2830"/>
+        <w:gridCol w:w="6663"/>
+      </w:tblGrid>
+      <w:tr>
+        <w:trPr>
+          <w:trHeight w:val="239"/>
+        </w:trPr>
+        <w:tc>
+          <w:tcPr>
+            <w:tcW w:w="2830" w:type="dxa"/>
+            <w:shd w:val="clear" w:color="auto" w:fill="0070C0"/>
+          </w:tcPr>
+          <w:p>
+            <w:pPr>
+              <w:rPr>
+                <w:rFonts w:ascii="Verdana" w:hAnsi="Verdana"/>
+                <w:color w:val="FFFFFF" w:themeColor="background1"/>
+                <w:sz w:val="18"/>
+                <w:szCs w:val="18"/>
+              </w:rPr>
+            </w:pPr>
+            <w:r>
+              <w:rPr>
+                <w:rFonts w:ascii="Verdana" w:hAnsi="Verdana"/>
+                <w:color w:val="FFFFFF" w:themeColor="background1"/>
+                <w:sz w:val="18"/>
+                <w:szCs w:val="18"/>
+              </w:rPr>
+              <w:t>Referentie</w:t>
+            </w:r>
+          </w:p>
+        </w:tc>
+        <w:tc>
+          <w:tcPr>
+            <w:tcW w:w="6663" w:type="dxa"/>
+            <w:shd w:val="clear" w:color="auto" w:fill="0070C0"/>
+          </w:tcPr>
+          <w:p>
+            <w:pPr>
+              <w:spacing w:line="240" w:lineRule="auto"/>
+              <w:rPr>
+                <w:rFonts w:ascii="Verdana" w:hAnsi="Verdana"/>
+                <w:color w:val="FFFFFF" w:themeColor="background1"/>
+                <w:sz w:val="18"/>
+                <w:szCs w:val="18"/>
+              </w:rPr>
+            </w:pPr>
+            <w:r>
+              <w:rPr>
+                <w:rFonts w:ascii="Verdana" w:hAnsi="Verdana"/>
+                <w:color w:val="FFFFFF" w:themeColor="background1"/>
+                <w:sz w:val="18"/>
+                <w:szCs w:val="18"/>
+              </w:rPr>
+              <w:t>Omschrijving</w:t>
+            </w:r>
+          </w:p>
+        </w:tc>
+      </w:tr>
+      <w:tr>
+        <w:tc>
+          <w:tcPr>
+            <w:tcW w:w="2830" w:type="dxa"/>
+          </w:tcPr>
+          <w:p>
+            <w:pPr>
+              <w:spacing w:line="240" w:lineRule="auto"/>
+              <w:rPr>
+                <w:rFonts w:ascii="Verdana" w:hAnsi="Verdana"/>
+                <w:sz w:val="18"/>
+                <w:szCs w:val="18"/>
+              </w:rPr>
+            </w:pPr>
+            <w:r>
+              <w:rPr>
+                <w:rFonts w:ascii="Verdana" w:hAnsi="Verdana"/>
+                <w:sz w:val="18"/>
+                <w:szCs w:val="18"/>
+              </w:rPr>
+              <w:t>Project Plan</w:t>
+            </w:r>
+          </w:p>
+        </w:tc>
+        <w:tc>
+          <w:tcPr>
+            <w:tcW w:w="6663" w:type="dxa"/>
+          </w:tcPr>
+          <w:p>
+            <w:pPr>
+              <w:spacing w:line="240" w:lineRule="auto"/>
+              <w:rPr>
+                <w:rFonts w:ascii="Verdana" w:hAnsi="Verdana"/>
+                <w:sz w:val="18"/>
+                <w:szCs w:val="18"/>
+              </w:rPr>
+            </w:pPr>
+            <w:r>
+              <w:rPr>
+                <w:rFonts w:ascii="Verdana" w:hAnsi="Verdana"/>
+                <w:sz w:val="18"/>
+                <w:szCs w:val="18"/>
+              </w:rPr>
+              <w:t>Het plan hoe wij het project aanpakken</w:t>
+            </w:r>
+          </w:p>
+        </w:tc>
+      </w:tr>
+      <w:tr>
+        <w:tc>
+          <w:tcPr>
+            <w:tcW w:w="2830" w:type="dxa"/>
+          </w:tcPr>
+          <w:p>
+            <w:pPr>
+              <w:spacing w:line="240" w:lineRule="auto"/>
+              <w:rPr>
+                <w:rFonts w:ascii="Verdana" w:hAnsi="Verdana"/>
+                <w:sz w:val="18"/>
+                <w:szCs w:val="18"/>
+              </w:rPr>
+            </w:pPr>
+            <w:r>
+              <w:rPr>
+                <w:rFonts w:ascii="Verdana" w:hAnsi="Verdana"/>
+                <w:sz w:val="18"/>
+                <w:szCs w:val="18"/>
+              </w:rPr>
+              <w:t>Functioneel Ontwerp</w:t>
+            </w:r>
+          </w:p>
+        </w:tc>
+        <w:tc>
+          <w:tcPr>
+            <w:tcW w:w="6663" w:type="dxa"/>
+          </w:tcPr>
+          <w:p>
+            <w:pPr>
+              <w:spacing w:line="240" w:lineRule="auto"/>
+              <w:rPr>
+                <w:rFonts w:ascii="Verdana" w:hAnsi="Verdana"/>
+                <w:sz w:val="18"/>
+                <w:szCs w:val="18"/>
+              </w:rPr>
+            </w:pPr>
+            <w:r>
+              <w:rPr>
+                <w:rFonts w:ascii="Verdana" w:hAnsi="Verdana"/>
+                <w:sz w:val="18"/>
+                <w:szCs w:val="18"/>
+              </w:rPr>
+              <w:t xml:space="preserve"> Een uitleg die voor de “normale” persoon te snappen is.</w:t>
+            </w:r>
           </w:p>
         </w:tc>
       </w:tr>
@@ -2427,14 +1920,14 @@
       <w:pPr>
         <w:pStyle w:val="Heading2"/>
       </w:pPr>
-      <w:bookmarkStart w:id="10" w:name="_Toc434054844"/>
+      <w:bookmarkStart w:id="11" w:name="_Toc434054844"/>
       <w:r>
         <w:t>D</w:t>
       </w:r>
       <w:r>
         <w:t>efinities</w:t>
       </w:r>
-      <w:bookmarkEnd w:id="10"/>
+      <w:bookmarkEnd w:id="11"/>
     </w:p>
     <w:tbl>
       <w:tblPr>
@@ -2606,11 +2099,11 @@
       <w:pPr>
         <w:pStyle w:val="Heading2"/>
       </w:pPr>
-      <w:bookmarkStart w:id="11" w:name="_Toc434054845"/>
+      <w:bookmarkStart w:id="12" w:name="_Toc434054845"/>
       <w:r>
         <w:t>Gebruikte materialen</w:t>
       </w:r>
-      <w:bookmarkEnd w:id="11"/>
+      <w:bookmarkEnd w:id="12"/>
     </w:p>
     <w:tbl>
       <w:tblPr>
@@ -2661,7 +2154,6 @@
               <w:spacing w:line="240" w:lineRule="auto"/>
               <w:rPr>
                 <w:rFonts w:ascii="Verdana" w:hAnsi="Verdana"/>
-                <w:color w:val="FFFFFF" w:themeColor="background1"/>
                 <w:sz w:val="18"/>
                 <w:szCs w:val="18"/>
               </w:rPr>
@@ -2669,22 +2161,10 @@
             <w:r>
               <w:rPr>
                 <w:rFonts w:ascii="Verdana" w:hAnsi="Verdana"/>
-                <w:color w:val="FFFFFF" w:themeColor="background1"/>
                 <w:sz w:val="18"/>
                 <w:szCs w:val="18"/>
               </w:rPr>
-              <w:t>Omschrijvin</w:t>
-            </w:r>
-            <w:bookmarkStart w:id="12" w:name="_GoBack"/>
-            <w:bookmarkEnd w:id="12"/>
-            <w:r>
-              <w:rPr>
-                <w:rFonts w:ascii="Verdana" w:hAnsi="Verdana"/>
-                <w:color w:val="FFFFFF" w:themeColor="background1"/>
-                <w:sz w:val="18"/>
-                <w:szCs w:val="18"/>
-              </w:rPr>
-              <w:t>g</w:t>
+              <w:t>Omschrijving</w:t>
             </w:r>
           </w:p>
         </w:tc>
@@ -2729,11 +2209,18 @@
             <w:r>
               <w:rPr>
                 <w:rFonts w:ascii="Verdana" w:hAnsi="Verdana"/>
-                <w:color w:val="FF0000"/>
                 <w:sz w:val="18"/>
                 <w:szCs w:val="18"/>
               </w:rPr>
               <w:t>Arduino voor de Arduino controlls in Unity</w:t>
+            </w:r>
+            <w:r>
+              <w:rPr>
+                <w:rFonts w:ascii="Verdana" w:hAnsi="Verdana"/>
+                <w:sz w:val="18"/>
+                <w:szCs w:val="18"/>
+              </w:rPr>
+              <w:t xml:space="preserve"> ( Dus bijv. de arduino gebruiken om iets aan te sturen ) </w:t>
             </w:r>
           </w:p>
         </w:tc>
@@ -2775,14 +2262,18 @@
     <w:p>
       <w:pPr>
         <w:pStyle w:val="Heading1"/>
+        <w:rPr>
+          <w:lang w:val="nl-NL"/>
+        </w:rPr>
       </w:pPr>
       <w:bookmarkStart w:id="13" w:name="_Toc434054846"/>
-      <w:proofErr w:type="spellStart"/>
-      <w:r>
+      <w:r>
+        <w:rPr>
+          <w:lang w:val="nl-NL"/>
+        </w:rPr>
         <w:t>Bijlagen</w:t>
       </w:r>
       <w:bookmarkEnd w:id="13"/>
-      <w:proofErr w:type="spellEnd"/>
     </w:p>
     <w:sectPr>
       <w:headerReference w:type="default" r:id="rId8"/>
@@ -3033,14 +2524,7 @@
         <w:color w:val="424A52"/>
         <w:szCs w:val="20"/>
       </w:rPr>
-      <w:t xml:space="preserve"> </w:t>
-    </w:r>
-    <w:r>
-      <w:rPr>
-        <w:color w:val="424A52"/>
-        <w:szCs w:val="20"/>
-      </w:rPr>
-      <w:t>college is een onderdeel van roc</w:t>
+      <w:t xml:space="preserve"> college is een onderdeel van roc</w:t>
     </w:r>
     <w:r>
       <w:rPr>
@@ -3135,7 +2619,7 @@
         <w:sz w:val="16"/>
         <w:szCs w:val="16"/>
       </w:rPr>
-      <w:t>4</w:t>
+      <w:t>3</w:t>
     </w:r>
     <w:r>
       <w:rPr>
@@ -4695,6 +4179,7 @@
     <w:lsdException w:name="HTML Sample" w:semiHidden="1" w:unhideWhenUsed="1"/>
     <w:lsdException w:name="HTML Typewriter" w:semiHidden="1" w:unhideWhenUsed="1"/>
     <w:lsdException w:name="HTML Variable" w:semiHidden="1" w:unhideWhenUsed="1"/>
+    <w:lsdException w:name="Normal Table" w:semiHidden="1" w:unhideWhenUsed="1"/>
     <w:lsdException w:name="annotation subject" w:semiHidden="1" w:unhideWhenUsed="1"/>
     <w:lsdException w:name="No List" w:semiHidden="1" w:unhideWhenUsed="1"/>
     <w:lsdException w:name="Outline List 1" w:semiHidden="1" w:unhideWhenUsed="1"/>
@@ -4739,6 +4224,7 @@
     <w:lsdException w:name="Table Professional" w:semiHidden="1" w:unhideWhenUsed="1"/>
     <w:lsdException w:name="Table Subtle 1" w:semiHidden="1" w:unhideWhenUsed="1"/>
     <w:lsdException w:name="Table Subtle 2" w:semiHidden="1" w:unhideWhenUsed="1"/>
+    <w:lsdException w:name="Table Web 1" w:semiHidden="1" w:unhideWhenUsed="1"/>
     <w:lsdException w:name="Table Web 2" w:semiHidden="1" w:unhideWhenUsed="1"/>
     <w:lsdException w:name="Table Web 3" w:semiHidden="1" w:unhideWhenUsed="1"/>
     <w:lsdException w:name="Balloon Text" w:semiHidden="1" w:unhideWhenUsed="1"/>
@@ -5520,7 +5006,7 @@
 </file>
 
 <file path=customXml/itemProps1.xml><?xml version="1.0" encoding="utf-8"?>
-<ds:datastoreItem xmlns:ds="http://schemas.openxmlformats.org/officeDocument/2006/customXml" ds:itemID="{2D26339A-2350-44F0-B125-12700ECAE090}">
+<ds:datastoreItem xmlns:ds="http://schemas.openxmlformats.org/officeDocument/2006/customXml" ds:itemID="{0641296F-4D51-421A-92E5-B3F446BF80BE}">
   <ds:schemaRefs>
     <ds:schemaRef ds:uri="http://schemas.openxmlformats.org/officeDocument/2006/bibliography"/>
   </ds:schemaRefs>

</xml_diff>